<commit_message>
Added lines in word document + changed samplescene to game in Unity.
</commit_message>
<xml_diff>
--- a/ChildsPlay Ideas and more.docx
+++ b/ChildsPlay Ideas and more.docx
@@ -377,59 +377,245 @@
         </w:rPr>
         <w:br/>
       </w:r>
+      <w:r>
+        <w:rPr>
+          <w:b/>
+          <w:sz w:val="24"/>
+          <w:szCs w:val="24"/>
+        </w:rPr>
+        <w:br/>
+        <w:t xml:space="preserve">Taken: </w:t>
+      </w:r>
+      <w:r>
+        <w:rPr>
+          <w:b/>
+          <w:sz w:val="24"/>
+          <w:szCs w:val="24"/>
+        </w:rPr>
+        <w:br/>
+      </w:r>
+      <w:r>
+        <w:rPr>
+          <w:b/>
+          <w:sz w:val="24"/>
+          <w:szCs w:val="24"/>
+        </w:rPr>
+        <w:br/>
+        <w:t>Bram:</w:t>
+      </w:r>
+      <w:r>
+        <w:rPr>
+          <w:b/>
+          <w:sz w:val="24"/>
+          <w:szCs w:val="24"/>
+        </w:rPr>
+        <w:t xml:space="preserve"> </w:t>
+      </w:r>
+      <w:proofErr w:type="spellStart"/>
+      <w:r>
+        <w:rPr>
+          <w:b/>
+          <w:sz w:val="24"/>
+          <w:szCs w:val="24"/>
+        </w:rPr>
+        <w:t>enemy</w:t>
+      </w:r>
+      <w:proofErr w:type="spellEnd"/>
+      <w:r>
+        <w:rPr>
+          <w:b/>
+          <w:sz w:val="24"/>
+          <w:szCs w:val="24"/>
+        </w:rPr>
+        <w:t xml:space="preserve"> </w:t>
+      </w:r>
+      <w:proofErr w:type="spellStart"/>
+      <w:r>
+        <w:rPr>
+          <w:b/>
+          <w:sz w:val="24"/>
+          <w:szCs w:val="24"/>
+        </w:rPr>
+        <w:t>nav</w:t>
+      </w:r>
+      <w:proofErr w:type="spellEnd"/>
+      <w:r>
+        <w:rPr>
+          <w:b/>
+          <w:sz w:val="24"/>
+          <w:szCs w:val="24"/>
+        </w:rPr>
+        <w:t xml:space="preserve"> </w:t>
+      </w:r>
+      <w:proofErr w:type="spellStart"/>
+      <w:r>
+        <w:rPr>
+          <w:b/>
+          <w:sz w:val="24"/>
+          <w:szCs w:val="24"/>
+        </w:rPr>
+        <w:t>mesh</w:t>
+      </w:r>
+      <w:proofErr w:type="spellEnd"/>
+      <w:r>
+        <w:rPr>
+          <w:b/>
+          <w:sz w:val="24"/>
+          <w:szCs w:val="24"/>
+        </w:rPr>
+        <w:t xml:space="preserve"> + AI stuff.</w:t>
+      </w:r>
+      <w:r>
+        <w:rPr>
+          <w:b/>
+          <w:sz w:val="24"/>
+          <w:szCs w:val="24"/>
+        </w:rPr>
+        <w:br/>
+      </w:r>
+      <w:r>
+        <w:rPr>
+          <w:b/>
+          <w:sz w:val="24"/>
+          <w:szCs w:val="24"/>
+        </w:rPr>
+        <w:br/>
+      </w:r>
+      <w:r>
+        <w:rPr>
+          <w:b/>
+          <w:sz w:val="24"/>
+          <w:szCs w:val="24"/>
+          <w:lang w:val="en-US"/>
+        </w:rPr>
+        <w:t>Dmitri:</w:t>
+      </w:r>
+      <w:r>
+        <w:rPr>
+          <w:b/>
+          <w:sz w:val="24"/>
+          <w:szCs w:val="24"/>
+          <w:lang w:val="en-US"/>
+        </w:rPr>
+        <w:t xml:space="preserve"> map design</w:t>
+      </w:r>
+      <w:r>
+        <w:rPr>
+          <w:b/>
+          <w:sz w:val="24"/>
+          <w:szCs w:val="24"/>
+          <w:lang w:val="en-US"/>
+        </w:rPr>
+        <w:t>, mov</w:t>
+      </w:r>
+      <w:r>
+        <w:rPr>
+          <w:b/>
+          <w:sz w:val="24"/>
+          <w:szCs w:val="24"/>
+          <w:lang w:val="en-US"/>
+        </w:rPr>
+        <w:t>ement player, sounds.</w:t>
+      </w:r>
+      <w:r>
+        <w:rPr>
+          <w:b/>
+          <w:sz w:val="24"/>
+          <w:szCs w:val="24"/>
+          <w:lang w:val="en-US"/>
+        </w:rPr>
+        <w:br/>
+      </w:r>
+      <w:r>
+        <w:rPr>
+          <w:b/>
+          <w:sz w:val="24"/>
+          <w:szCs w:val="24"/>
+          <w:lang w:val="en-US"/>
+        </w:rPr>
+        <w:br/>
+      </w:r>
+      <w:r>
+        <w:rPr>
+          <w:b/>
+          <w:sz w:val="24"/>
+          <w:szCs w:val="24"/>
+          <w:lang w:val="en-US"/>
+        </w:rPr>
+        <w:br/>
+      </w:r>
+      <w:r>
+        <w:rPr>
+          <w:b/>
+          <w:sz w:val="24"/>
+          <w:szCs w:val="24"/>
+        </w:rPr>
+        <w:t>(NOTE: Bij variables ze teen D_*</w:t>
+      </w:r>
+      <w:proofErr w:type="spellStart"/>
+      <w:r>
+        <w:rPr>
+          <w:b/>
+          <w:sz w:val="24"/>
+          <w:szCs w:val="24"/>
+        </w:rPr>
+        <w:t>Variable</w:t>
+      </w:r>
+      <w:proofErr w:type="spellEnd"/>
+      <w:r>
+        <w:rPr>
+          <w:b/>
+          <w:sz w:val="24"/>
+          <w:szCs w:val="24"/>
+        </w:rPr>
+        <w:t>-naam* … of een B</w:t>
+      </w:r>
+      <w:r>
+        <w:rPr>
+          <w:b/>
+          <w:sz w:val="24"/>
+          <w:szCs w:val="24"/>
+        </w:rPr>
+        <w:t>_*</w:t>
+      </w:r>
+      <w:proofErr w:type="spellStart"/>
+      <w:r>
+        <w:rPr>
+          <w:b/>
+          <w:sz w:val="24"/>
+          <w:szCs w:val="24"/>
+        </w:rPr>
+        <w:t>Variable</w:t>
+      </w:r>
+      <w:proofErr w:type="spellEnd"/>
+      <w:r>
+        <w:rPr>
+          <w:b/>
+          <w:sz w:val="24"/>
+          <w:szCs w:val="24"/>
+        </w:rPr>
+        <w:t xml:space="preserve">-naam*…. neer om </w:t>
+      </w:r>
+      <w:proofErr w:type="spellStart"/>
+      <w:r>
+        <w:rPr>
+          <w:b/>
+          <w:sz w:val="24"/>
+          <w:szCs w:val="24"/>
+        </w:rPr>
+        <w:t>errors</w:t>
+      </w:r>
+      <w:proofErr w:type="spellEnd"/>
+      <w:r>
+        <w:rPr>
+          <w:b/>
+          <w:sz w:val="24"/>
+          <w:szCs w:val="24"/>
+        </w:rPr>
+        <w:t xml:space="preserve"> en fouten te voorkomen. Ook kunnen we dan in de gaten houden wie wat gedaan heeft.)</w:t>
+      </w:r>
       <w:bookmarkStart w:id="0" w:name="_GoBack"/>
       <w:bookmarkEnd w:id="0"/>
-      <w:r>
-        <w:rPr>
-          <w:b/>
-          <w:sz w:val="24"/>
-          <w:szCs w:val="24"/>
-        </w:rPr>
-        <w:br/>
-        <w:t xml:space="preserve">Taken: </w:t>
-      </w:r>
-      <w:r>
-        <w:rPr>
-          <w:b/>
-          <w:sz w:val="24"/>
-          <w:szCs w:val="24"/>
-        </w:rPr>
-        <w:br/>
-      </w:r>
-      <w:r>
-        <w:rPr>
-          <w:b/>
-          <w:sz w:val="24"/>
-          <w:szCs w:val="24"/>
-        </w:rPr>
-        <w:br/>
-        <w:t>Bram:</w:t>
-      </w:r>
-      <w:r>
-        <w:rPr>
-          <w:b/>
-          <w:sz w:val="24"/>
-          <w:szCs w:val="24"/>
-        </w:rPr>
-        <w:br/>
-      </w:r>
-      <w:r>
-        <w:rPr>
-          <w:b/>
-          <w:sz w:val="24"/>
-          <w:szCs w:val="24"/>
-        </w:rPr>
-        <w:br/>
-        <w:t>Dmitri:</w:t>
-      </w:r>
-      <w:r>
-        <w:rPr>
-          <w:b/>
-          <w:sz w:val="24"/>
-          <w:szCs w:val="24"/>
-        </w:rPr>
-        <w:t xml:space="preserve"> map design</w:t>
-      </w:r>
     </w:p>
     <w:sectPr>
       <w:pgSz w:w="11906" w:h="16838"/>

</xml_diff>